<commit_message>
update 1-1, sum across records within each year
</commit_message>
<xml_diff>
--- a/DE3/1-1.docx
+++ b/DE3/1-1.docx
@@ -7,19 +7,79 @@
         <w:rPr>
           <w:noProof/>
         </w:rPr>
+        <w:drawing>
+          <wp:anchor distT="0" distB="0" distL="114300" distR="114300" simplePos="0" relativeHeight="251661312" behindDoc="0" locked="0" layoutInCell="1" allowOverlap="1" wp14:anchorId="1A40B683" wp14:editId="606AD279">
+            <wp:simplePos x="0" y="0"/>
+            <wp:positionH relativeFrom="column">
+              <wp:posOffset>-684880</wp:posOffset>
+            </wp:positionH>
+            <wp:positionV relativeFrom="paragraph">
+              <wp:posOffset>-441325</wp:posOffset>
+            </wp:positionV>
+            <wp:extent cx="7121809" cy="7769246"/>
+            <wp:effectExtent l="0" t="0" r="3175" b="3175"/>
+            <wp:wrapNone/>
+            <wp:docPr id="2" name="Picture 2"/>
+            <wp:cNvGraphicFramePr>
+              <a:graphicFrameLocks xmlns:a="http://schemas.openxmlformats.org/drawingml/2006/main" noChangeAspect="1"/>
+            </wp:cNvGraphicFramePr>
+            <a:graphic xmlns:a="http://schemas.openxmlformats.org/drawingml/2006/main">
+              <a:graphicData uri="http://schemas.openxmlformats.org/drawingml/2006/picture">
+                <pic:pic xmlns:pic="http://schemas.openxmlformats.org/drawingml/2006/picture">
+                  <pic:nvPicPr>
+                    <pic:cNvPr id="2" name="Picture 2"/>
+                    <pic:cNvPicPr/>
+                  </pic:nvPicPr>
+                  <pic:blipFill>
+                    <a:blip r:embed="rId5">
+                      <a:extLst>
+                        <a:ext uri="{28A0092B-C50C-407E-A947-70E740481C1C}">
+                          <a14:useLocalDpi xmlns:a14="http://schemas.microsoft.com/office/drawing/2010/main" val="0"/>
+                        </a:ext>
+                      </a:extLst>
+                    </a:blip>
+                    <a:stretch>
+                      <a:fillRect/>
+                    </a:stretch>
+                  </pic:blipFill>
+                  <pic:spPr>
+                    <a:xfrm>
+                      <a:off x="0" y="0"/>
+                      <a:ext cx="7121809" cy="7769246"/>
+                    </a:xfrm>
+                    <a:prstGeom prst="rect">
+                      <a:avLst/>
+                    </a:prstGeom>
+                  </pic:spPr>
+                </pic:pic>
+              </a:graphicData>
+            </a:graphic>
+            <wp14:sizeRelH relativeFrom="margin">
+              <wp14:pctWidth>0</wp14:pctWidth>
+            </wp14:sizeRelH>
+            <wp14:sizeRelV relativeFrom="margin">
+              <wp14:pctHeight>0</wp14:pctHeight>
+            </wp14:sizeRelV>
+          </wp:anchor>
+        </w:drawing>
+      </w:r>
+      <w:r>
+        <w:rPr>
+          <w:noProof/>
+        </w:rPr>
         <mc:AlternateContent>
           <mc:Choice Requires="wps">
             <w:drawing>
-              <wp:anchor distT="0" distB="0" distL="114300" distR="114300" simplePos="0" relativeHeight="251660288" behindDoc="0" locked="0" layoutInCell="1" allowOverlap="1" wp14:anchorId="5799CADC" wp14:editId="590C6D13">
+              <wp:anchor distT="0" distB="0" distL="114300" distR="114300" simplePos="0" relativeHeight="251660288" behindDoc="0" locked="0" layoutInCell="1" allowOverlap="1" wp14:anchorId="5799CADC" wp14:editId="568D7489">
                 <wp:simplePos x="0" y="0"/>
                 <wp:positionH relativeFrom="column">
-                  <wp:posOffset>-579755</wp:posOffset>
+                  <wp:posOffset>-580171</wp:posOffset>
                 </wp:positionH>
                 <wp:positionV relativeFrom="paragraph">
-                  <wp:posOffset>7485008</wp:posOffset>
+                  <wp:posOffset>7485468</wp:posOffset>
                 </wp:positionV>
-                <wp:extent cx="7075564" cy="1531839"/>
-                <wp:effectExtent l="0" t="0" r="0" b="5080"/>
+                <wp:extent cx="7075170" cy="1917086"/>
+                <wp:effectExtent l="0" t="0" r="0" b="635"/>
                 <wp:wrapNone/>
                 <wp:docPr id="6" name="Text Box 6"/>
                 <wp:cNvGraphicFramePr/>
@@ -30,7 +90,7 @@
                       <wps:spPr>
                         <a:xfrm>
                           <a:off x="0" y="0"/>
-                          <a:ext cx="7075564" cy="1531839"/>
+                          <a:ext cx="7075170" cy="1917086"/>
                         </a:xfrm>
                         <a:prstGeom prst="rect">
                           <a:avLst/>
@@ -55,7 +115,79 @@
                                 <w:sz w:val="20"/>
                                 <w:szCs w:val="20"/>
                               </w:rPr>
-                              <w:t>The figure shows the change in donation and reception throughout the time. The upper panel includes the countries that have only donation records and have no reception records in the dataset, and the lower panel includes the countries with only reception records without donation records. The y-axis shows the amount in USD (log-transformed), and the x-axis shows the year. Each dot represents one record of donation or reception. The solid black lines are the linear regressions estimated with OLS with the formula “</w:t>
+                              <w:t xml:space="preserve">The figure shows the change in donation and reception throughout the time. The upper panel includes the countries that have only donation records and have no reception records in the dataset, and the lower panel includes the countries with only reception records without donation records. The y-axis shows the amount in USD (log-transformed), and the x-axis shows the year. Each dot represents </w:t>
+                            </w:r>
+                            <w:r>
+                              <w:rPr>
+                                <w:rFonts w:ascii="Helvetica" w:hAnsi="Helvetica" w:cs="Helvetica"/>
+                                <w:color w:val="000000"/>
+                                <w:sz w:val="20"/>
+                                <w:szCs w:val="20"/>
+                              </w:rPr>
+                              <w:t>the sum of all</w:t>
+                            </w:r>
+                            <w:r>
+                              <w:rPr>
+                                <w:rFonts w:ascii="Helvetica" w:hAnsi="Helvetica" w:cs="Helvetica"/>
+                                <w:color w:val="000000"/>
+                                <w:sz w:val="20"/>
+                                <w:szCs w:val="20"/>
+                              </w:rPr>
+                              <w:t xml:space="preserve"> record</w:t>
+                            </w:r>
+                            <w:r>
+                              <w:rPr>
+                                <w:rFonts w:ascii="Helvetica" w:hAnsi="Helvetica" w:cs="Helvetica"/>
+                                <w:color w:val="000000"/>
+                                <w:sz w:val="20"/>
+                                <w:szCs w:val="20"/>
+                              </w:rPr>
+                              <w:t>s</w:t>
+                            </w:r>
+                            <w:r>
+                              <w:rPr>
+                                <w:rFonts w:ascii="Helvetica" w:hAnsi="Helvetica" w:cs="Helvetica"/>
+                                <w:color w:val="000000"/>
+                                <w:sz w:val="20"/>
+                                <w:szCs w:val="20"/>
+                              </w:rPr>
+                              <w:t xml:space="preserve"> of donation or reception</w:t>
+                            </w:r>
+                            <w:r>
+                              <w:rPr>
+                                <w:rFonts w:ascii="Helvetica" w:hAnsi="Helvetica" w:cs="Helvetica"/>
+                                <w:color w:val="000000"/>
+                                <w:sz w:val="20"/>
+                                <w:szCs w:val="20"/>
+                              </w:rPr>
+                              <w:t xml:space="preserve"> within the year</w:t>
+                            </w:r>
+                            <w:r>
+                              <w:rPr>
+                                <w:rFonts w:ascii="Helvetica" w:hAnsi="Helvetica" w:cs="Helvetica"/>
+                                <w:color w:val="000000"/>
+                                <w:sz w:val="20"/>
+                                <w:szCs w:val="20"/>
+                              </w:rPr>
+                              <w:t xml:space="preserve">. The solid black lines are the linear regressions estimated with OLS </w:t>
+                            </w:r>
+                            <w:r>
+                              <w:rPr>
+                                <w:rFonts w:ascii="Helvetica" w:hAnsi="Helvetica" w:cs="Helvetica"/>
+                                <w:color w:val="000000"/>
+                                <w:sz w:val="20"/>
+                                <w:szCs w:val="20"/>
+                              </w:rPr>
+                              <w:t xml:space="preserve">(ordinary least square) </w:t>
+                            </w:r>
+                            <w:r>
+                              <w:rPr>
+                                <w:rFonts w:ascii="Helvetica" w:hAnsi="Helvetica" w:cs="Helvetica"/>
+                                <w:color w:val="000000"/>
+                                <w:sz w:val="20"/>
+                                <w:szCs w:val="20"/>
+                              </w:rPr>
+                              <w:t>with the formula “</w:t>
                             </w:r>
                             <m:oMath>
                               <m:r>
@@ -65,25 +197,7 @@
                                   <w:sz w:val="20"/>
                                   <w:szCs w:val="20"/>
                                 </w:rPr>
-                                <m:t>amount</m:t>
-                              </m:r>
-                              <m:r>
-                                <w:rPr>
-                                  <w:rFonts w:ascii="Cambria Math" w:hAnsi="Cambria Math" w:cs="Helvetica"/>
-                                  <w:color w:val="000000"/>
-                                  <w:sz w:val="20"/>
-                                  <w:szCs w:val="20"/>
-                                </w:rPr>
-                                <m:t>=</m:t>
-                              </m:r>
-                              <m:r>
-                                <w:rPr>
-                                  <w:rFonts w:ascii="Cambria Math" w:hAnsi="Cambria Math" w:cs="Helvetica"/>
-                                  <w:color w:val="000000"/>
-                                  <w:sz w:val="20"/>
-                                  <w:szCs w:val="20"/>
-                                </w:rPr>
-                                <m:t>slope*year+intercept</m:t>
+                                <m:t>amount=slope*year+intercept</m:t>
                               </m:r>
                             </m:oMath>
                             <w:r>
@@ -93,7 +207,52 @@
                                 <w:sz w:val="20"/>
                                 <w:szCs w:val="20"/>
                               </w:rPr>
-                              <w:t>”. The countries are ordered by the value of the slope, so countries that have larger change in donation/reception throughout the time are ordered first. As shown by the figure, a) all countries either only donate or only receive, and b) the amount of reception and donation drops throughout the time. If one wants to find anomalies (e.g., valleys or peaks), one can compare measure the distance between the dot and the regression line. For example, in the plot for Saudi Arabia, there is a peak around year 2000.</w:t>
+                              <w:t>”. The countries are ordered by the value of the slope, so countries that have larger change in donation/reception throughout the time are ordered first. As shown by the figure, a)</w:t>
+                            </w:r>
+                            <w:r>
+                              <w:rPr>
+                                <w:rFonts w:ascii="Helvetica" w:hAnsi="Helvetica" w:cs="Helvetica"/>
+                                <w:color w:val="000000"/>
+                                <w:sz w:val="20"/>
+                                <w:szCs w:val="20"/>
+                              </w:rPr>
+                              <w:t xml:space="preserve"> </w:t>
+                            </w:r>
+                            <w:r>
+                              <w:rPr>
+                                <w:rFonts w:ascii="Helvetica" w:hAnsi="Helvetica" w:cs="Helvetica"/>
+                                <w:color w:val="000000"/>
+                                <w:sz w:val="20"/>
+                                <w:szCs w:val="20"/>
+                              </w:rPr>
+                              <w:t xml:space="preserve">all countries either only donate or only receive, and b) the amount of reception and donation </w:t>
+                            </w:r>
+                            <w:r>
+                              <w:rPr>
+                                <w:rFonts w:ascii="Helvetica" w:hAnsi="Helvetica" w:cs="Helvetica"/>
+                                <w:color w:val="000000"/>
+                                <w:sz w:val="20"/>
+                                <w:szCs w:val="20"/>
+                              </w:rPr>
+                              <w:t>rises for some countries (e.g., the donation Japan provides rises steadily) and drops for some other (e.g., the donation Kuwait receives drops sharply)</w:t>
+                            </w:r>
+                            <w:r>
+                              <w:rPr>
+                                <w:rFonts w:ascii="Helvetica" w:hAnsi="Helvetica" w:cs="Helvetica"/>
+                                <w:color w:val="000000"/>
+                                <w:sz w:val="20"/>
+                                <w:szCs w:val="20"/>
+                              </w:rPr>
+                              <w:t>. If one wants to find anomalies (e.g., valleys or peaks), one can compare measure the distance between the dot and the regression line. For example, in the plot for Saudi Arabia, there is a peak around year 2000</w:t>
+                            </w:r>
+                            <w:r>
+                              <w:rPr>
+                                <w:rFonts w:ascii="Helvetica" w:hAnsi="Helvetica" w:cs="Helvetica"/>
+                                <w:color w:val="000000"/>
+                                <w:sz w:val="20"/>
+                                <w:szCs w:val="20"/>
+                              </w:rPr>
+                              <w:t>, and for Sweden, there are valleys around 2000 and 2008.</w:t>
                             </w:r>
                           </w:p>
                         </w:txbxContent>
@@ -122,7 +281,7 @@
                 <v:stroke joinstyle="miter"/>
                 <v:path gradientshapeok="t" o:connecttype="rect"/>
               </v:shapetype>
-              <v:shape id="Text Box 6" o:spid="_x0000_s1026" type="#_x0000_t202" style="position:absolute;margin-left:-45.65pt;margin-top:589.35pt;width:557.15pt;height:120.6pt;z-index:251660288;visibility:visible;mso-wrap-style:square;mso-width-percent:0;mso-height-percent:0;mso-wrap-distance-left:9pt;mso-wrap-distance-top:0;mso-wrap-distance-right:9pt;mso-wrap-distance-bottom:0;mso-position-horizontal:absolute;mso-position-horizontal-relative:text;mso-position-vertical:absolute;mso-position-vertical-relative:text;mso-width-percent:0;mso-height-percent:0;mso-width-relative:margin;mso-height-relative:margin;v-text-anchor:top" o:gfxdata="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" fillcolor="white [3201]" stroked="f" strokeweight=".5pt">
+              <v:shape id="Text Box 6" o:spid="_x0000_s1026" type="#_x0000_t202" style="position:absolute;margin-left:-45.7pt;margin-top:589.4pt;width:557.1pt;height:150.95pt;z-index:251660288;visibility:visible;mso-wrap-style:square;mso-width-percent:0;mso-height-percent:0;mso-wrap-distance-left:9pt;mso-wrap-distance-top:0;mso-wrap-distance-right:9pt;mso-wrap-distance-bottom:0;mso-position-horizontal:absolute;mso-position-horizontal-relative:text;mso-position-vertical:absolute;mso-position-vertical-relative:text;mso-width-percent:0;mso-height-percent:0;mso-width-relative:margin;mso-height-relative:margin;v-text-anchor:top" o:gfxdata="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" fillcolor="white [3201]" stroked="f" strokeweight=".5pt">
                 <v:textbox>
                   <w:txbxContent>
                     <w:p>
@@ -136,7 +295,79 @@
                           <w:sz w:val="20"/>
                           <w:szCs w:val="20"/>
                         </w:rPr>
-                        <w:t>The figure shows the change in donation and reception throughout the time. The upper panel includes the countries that have only donation records and have no reception records in the dataset, and the lower panel includes the countries with only reception records without donation records. The y-axis shows the amount in USD (log-transformed), and the x-axis shows the year. Each dot represents one record of donation or reception. The solid black lines are the linear regressions estimated with OLS with the formula “</w:t>
+                        <w:t xml:space="preserve">The figure shows the change in donation and reception throughout the time. The upper panel includes the countries that have only donation records and have no reception records in the dataset, and the lower panel includes the countries with only reception records without donation records. The y-axis shows the amount in USD (log-transformed), and the x-axis shows the year. Each dot represents </w:t>
+                      </w:r>
+                      <w:r>
+                        <w:rPr>
+                          <w:rFonts w:ascii="Helvetica" w:hAnsi="Helvetica" w:cs="Helvetica"/>
+                          <w:color w:val="000000"/>
+                          <w:sz w:val="20"/>
+                          <w:szCs w:val="20"/>
+                        </w:rPr>
+                        <w:t>the sum of all</w:t>
+                      </w:r>
+                      <w:r>
+                        <w:rPr>
+                          <w:rFonts w:ascii="Helvetica" w:hAnsi="Helvetica" w:cs="Helvetica"/>
+                          <w:color w:val="000000"/>
+                          <w:sz w:val="20"/>
+                          <w:szCs w:val="20"/>
+                        </w:rPr>
+                        <w:t xml:space="preserve"> record</w:t>
+                      </w:r>
+                      <w:r>
+                        <w:rPr>
+                          <w:rFonts w:ascii="Helvetica" w:hAnsi="Helvetica" w:cs="Helvetica"/>
+                          <w:color w:val="000000"/>
+                          <w:sz w:val="20"/>
+                          <w:szCs w:val="20"/>
+                        </w:rPr>
+                        <w:t>s</w:t>
+                      </w:r>
+                      <w:r>
+                        <w:rPr>
+                          <w:rFonts w:ascii="Helvetica" w:hAnsi="Helvetica" w:cs="Helvetica"/>
+                          <w:color w:val="000000"/>
+                          <w:sz w:val="20"/>
+                          <w:szCs w:val="20"/>
+                        </w:rPr>
+                        <w:t xml:space="preserve"> of donation or reception</w:t>
+                      </w:r>
+                      <w:r>
+                        <w:rPr>
+                          <w:rFonts w:ascii="Helvetica" w:hAnsi="Helvetica" w:cs="Helvetica"/>
+                          <w:color w:val="000000"/>
+                          <w:sz w:val="20"/>
+                          <w:szCs w:val="20"/>
+                        </w:rPr>
+                        <w:t xml:space="preserve"> within the year</w:t>
+                      </w:r>
+                      <w:r>
+                        <w:rPr>
+                          <w:rFonts w:ascii="Helvetica" w:hAnsi="Helvetica" w:cs="Helvetica"/>
+                          <w:color w:val="000000"/>
+                          <w:sz w:val="20"/>
+                          <w:szCs w:val="20"/>
+                        </w:rPr>
+                        <w:t xml:space="preserve">. The solid black lines are the linear regressions estimated with OLS </w:t>
+                      </w:r>
+                      <w:r>
+                        <w:rPr>
+                          <w:rFonts w:ascii="Helvetica" w:hAnsi="Helvetica" w:cs="Helvetica"/>
+                          <w:color w:val="000000"/>
+                          <w:sz w:val="20"/>
+                          <w:szCs w:val="20"/>
+                        </w:rPr>
+                        <w:t xml:space="preserve">(ordinary least square) </w:t>
+                      </w:r>
+                      <w:r>
+                        <w:rPr>
+                          <w:rFonts w:ascii="Helvetica" w:hAnsi="Helvetica" w:cs="Helvetica"/>
+                          <w:color w:val="000000"/>
+                          <w:sz w:val="20"/>
+                          <w:szCs w:val="20"/>
+                        </w:rPr>
+                        <w:t>with the formula “</w:t>
                       </w:r>
                       <m:oMath>
                         <m:r>
@@ -146,25 +377,7 @@
                             <w:sz w:val="20"/>
                             <w:szCs w:val="20"/>
                           </w:rPr>
-                          <m:t>amount</m:t>
-                        </m:r>
-                        <m:r>
-                          <w:rPr>
-                            <w:rFonts w:ascii="Cambria Math" w:hAnsi="Cambria Math" w:cs="Helvetica"/>
-                            <w:color w:val="000000"/>
-                            <w:sz w:val="20"/>
-                            <w:szCs w:val="20"/>
-                          </w:rPr>
-                          <m:t>=</m:t>
-                        </m:r>
-                        <m:r>
-                          <w:rPr>
-                            <w:rFonts w:ascii="Cambria Math" w:hAnsi="Cambria Math" w:cs="Helvetica"/>
-                            <w:color w:val="000000"/>
-                            <w:sz w:val="20"/>
-                            <w:szCs w:val="20"/>
-                          </w:rPr>
-                          <m:t>slope*year+intercept</m:t>
+                          <m:t>amount=slope*year+intercept</m:t>
                         </m:r>
                       </m:oMath>
                       <w:r>
@@ -174,7 +387,52 @@
                           <w:sz w:val="20"/>
                           <w:szCs w:val="20"/>
                         </w:rPr>
-                        <w:t>”. The countries are ordered by the value of the slope, so countries that have larger change in donation/reception throughout the time are ordered first. As shown by the figure, a) all countries either only donate or only receive, and b) the amount of reception and donation drops throughout the time. If one wants to find anomalies (e.g., valleys or peaks), one can compare measure the distance between the dot and the regression line. For example, in the plot for Saudi Arabia, there is a peak around year 2000.</w:t>
+                        <w:t>”. The countries are ordered by the value of the slope, so countries that have larger change in donation/reception throughout the time are ordered first. As shown by the figure, a)</w:t>
+                      </w:r>
+                      <w:r>
+                        <w:rPr>
+                          <w:rFonts w:ascii="Helvetica" w:hAnsi="Helvetica" w:cs="Helvetica"/>
+                          <w:color w:val="000000"/>
+                          <w:sz w:val="20"/>
+                          <w:szCs w:val="20"/>
+                        </w:rPr>
+                        <w:t xml:space="preserve"> </w:t>
+                      </w:r>
+                      <w:r>
+                        <w:rPr>
+                          <w:rFonts w:ascii="Helvetica" w:hAnsi="Helvetica" w:cs="Helvetica"/>
+                          <w:color w:val="000000"/>
+                          <w:sz w:val="20"/>
+                          <w:szCs w:val="20"/>
+                        </w:rPr>
+                        <w:t xml:space="preserve">all countries either only donate or only receive, and b) the amount of reception and donation </w:t>
+                      </w:r>
+                      <w:r>
+                        <w:rPr>
+                          <w:rFonts w:ascii="Helvetica" w:hAnsi="Helvetica" w:cs="Helvetica"/>
+                          <w:color w:val="000000"/>
+                          <w:sz w:val="20"/>
+                          <w:szCs w:val="20"/>
+                        </w:rPr>
+                        <w:t>rises for some countries (e.g., the donation Japan provides rises steadily) and drops for some other (e.g., the donation Kuwait receives drops sharply)</w:t>
+                      </w:r>
+                      <w:r>
+                        <w:rPr>
+                          <w:rFonts w:ascii="Helvetica" w:hAnsi="Helvetica" w:cs="Helvetica"/>
+                          <w:color w:val="000000"/>
+                          <w:sz w:val="20"/>
+                          <w:szCs w:val="20"/>
+                        </w:rPr>
+                        <w:t>. If one wants to find anomalies (e.g., valleys or peaks), one can compare measure the distance between the dot and the regression line. For example, in the plot for Saudi Arabia, there is a peak around year 2000</w:t>
+                      </w:r>
+                      <w:r>
+                        <w:rPr>
+                          <w:rFonts w:ascii="Helvetica" w:hAnsi="Helvetica" w:cs="Helvetica"/>
+                          <w:color w:val="000000"/>
+                          <w:sz w:val="20"/>
+                          <w:szCs w:val="20"/>
+                        </w:rPr>
+                        <w:t>, and for Sweden, there are valleys around 2000 and 2008.</w:t>
                       </w:r>
                     </w:p>
                   </w:txbxContent>
@@ -183,66 +441,6 @@
             </w:pict>
           </mc:Fallback>
         </mc:AlternateContent>
-      </w:r>
-      <w:r>
-        <w:rPr>
-          <w:noProof/>
-        </w:rPr>
-        <w:drawing>
-          <wp:anchor distT="0" distB="0" distL="114300" distR="114300" simplePos="0" relativeHeight="251659264" behindDoc="0" locked="0" layoutInCell="1" allowOverlap="1" wp14:anchorId="65FADC7B" wp14:editId="6737EC43">
-            <wp:simplePos x="0" y="0"/>
-            <wp:positionH relativeFrom="column">
-              <wp:posOffset>-882453</wp:posOffset>
-            </wp:positionH>
-            <wp:positionV relativeFrom="paragraph">
-              <wp:posOffset>-712470</wp:posOffset>
-            </wp:positionV>
-            <wp:extent cx="7497554" cy="8179150"/>
-            <wp:effectExtent l="0" t="0" r="0" b="0"/>
-            <wp:wrapNone/>
-            <wp:docPr id="5" name="Picture 5"/>
-            <wp:cNvGraphicFramePr>
-              <a:graphicFrameLocks xmlns:a="http://schemas.openxmlformats.org/drawingml/2006/main" noChangeAspect="1"/>
-            </wp:cNvGraphicFramePr>
-            <a:graphic xmlns:a="http://schemas.openxmlformats.org/drawingml/2006/main">
-              <a:graphicData uri="http://schemas.openxmlformats.org/drawingml/2006/picture">
-                <pic:pic xmlns:pic="http://schemas.openxmlformats.org/drawingml/2006/picture">
-                  <pic:nvPicPr>
-                    <pic:cNvPr id="5" name="Picture 5"/>
-                    <pic:cNvPicPr/>
-                  </pic:nvPicPr>
-                  <pic:blipFill>
-                    <a:blip r:embed="rId5">
-                      <a:extLst>
-                        <a:ext uri="{28A0092B-C50C-407E-A947-70E740481C1C}">
-                          <a14:useLocalDpi xmlns:a14="http://schemas.microsoft.com/office/drawing/2010/main" val="0"/>
-                        </a:ext>
-                      </a:extLst>
-                    </a:blip>
-                    <a:stretch>
-                      <a:fillRect/>
-                    </a:stretch>
-                  </pic:blipFill>
-                  <pic:spPr>
-                    <a:xfrm>
-                      <a:off x="0" y="0"/>
-                      <a:ext cx="7497554" cy="8179150"/>
-                    </a:xfrm>
-                    <a:prstGeom prst="rect">
-                      <a:avLst/>
-                    </a:prstGeom>
-                  </pic:spPr>
-                </pic:pic>
-              </a:graphicData>
-            </a:graphic>
-            <wp14:sizeRelH relativeFrom="margin">
-              <wp14:pctWidth>0</wp14:pctWidth>
-            </wp14:sizeRelH>
-            <wp14:sizeRelV relativeFrom="margin">
-              <wp14:pctHeight>0</wp14:pctHeight>
-            </wp14:sizeRelV>
-          </wp:anchor>
-        </w:drawing>
       </w:r>
     </w:p>
     <w:sectPr>

</xml_diff>